<commit_message>
Changd my notes for no wind graph in presentation
</commit_message>
<xml_diff>
--- a/Analysis Write Ups/Graham Presentation Notes.docx
+++ b/Analysis Write Ups/Graham Presentation Notes.docx
@@ -100,6 +100,24 @@
     </w:p>
     <w:p>
       <w:pPr>
+        <w:pStyle w:val="ListParagraph"/>
+        <w:numPr>
+          <w:ilvl w:val="0"/>
+          <w:numId w:val="1"/>
+        </w:numPr>
+        <w:spacing w:line="240" w:lineRule="auto"/>
+      </w:pPr>
+      <w:r>
+        <w:t>1 MWh is continuously producing 1000 watt</w:t>
+      </w:r>
+      <w:bookmarkStart w:id="0" w:name="_GoBack"/>
+      <w:bookmarkEnd w:id="0"/>
+      <w:r>
+        <w:t>s of power for an hour</w:t>
+      </w:r>
+    </w:p>
+    <w:p>
+      <w:pPr>
         <w:spacing w:line="240" w:lineRule="auto"/>
       </w:pPr>
     </w:p>
@@ -158,12 +176,7 @@
         <w:spacing w:line="240" w:lineRule="auto"/>
       </w:pPr>
       <w:r>
-        <w:t>Nearly double the productio</w:t>
-      </w:r>
-      <w:bookmarkStart w:id="0" w:name="_GoBack"/>
-      <w:bookmarkEnd w:id="0"/>
-      <w:r>
-        <w:t>n in the sunnier months</w:t>
+        <w:t>Nearly double the production in the sunnier months</w:t>
       </w:r>
     </w:p>
     <w:p>
@@ -378,7 +391,7 @@
         <w:t>:</w:t>
       </w:r>
       <w:r>
-        <w:t xml:space="preserve"> Wind Scatter Plot</w:t>
+        <w:t xml:space="preserve"> Solar Daily Box Plot</w:t>
       </w:r>
     </w:p>
     <w:p>
@@ -386,12 +399,108 @@
         <w:pStyle w:val="ListParagraph"/>
         <w:numPr>
           <w:ilvl w:val="0"/>
-          <w:numId w:val="6"/>
-        </w:numPr>
-        <w:spacing w:line="240" w:lineRule="auto"/>
-      </w:pPr>
-      <w:r>
-        <w:t>Less growth than solar</w:t>
+          <w:numId w:val="7"/>
+        </w:numPr>
+        <w:spacing w:line="240" w:lineRule="auto"/>
+      </w:pPr>
+      <w:r>
+        <w:t>Box plot</w:t>
+      </w:r>
+    </w:p>
+    <w:p>
+      <w:pPr>
+        <w:pStyle w:val="ListParagraph"/>
+        <w:numPr>
+          <w:ilvl w:val="1"/>
+          <w:numId w:val="7"/>
+        </w:numPr>
+        <w:spacing w:line="240" w:lineRule="auto"/>
+      </w:pPr>
+      <w:r>
+        <w:t>Colored portion shows Interquartile Range (25</w:t>
+      </w:r>
+      <w:r>
+        <w:rPr>
+          <w:vertAlign w:val="superscript"/>
+        </w:rPr>
+        <w:t>th</w:t>
+      </w:r>
+      <w:r>
+        <w:t xml:space="preserve"> percentile to 75</w:t>
+      </w:r>
+      <w:r>
+        <w:rPr>
+          <w:vertAlign w:val="superscript"/>
+        </w:rPr>
+        <w:t>th</w:t>
+      </w:r>
+      <w:r>
+        <w:t xml:space="preserve"> percentile). 50% of data is here </w:t>
+      </w:r>
+    </w:p>
+    <w:p>
+      <w:pPr>
+        <w:pStyle w:val="ListParagraph"/>
+        <w:numPr>
+          <w:ilvl w:val="1"/>
+          <w:numId w:val="7"/>
+        </w:numPr>
+        <w:spacing w:line="240" w:lineRule="auto"/>
+      </w:pPr>
+      <w:r>
+        <w:t>Middle line is median of data.  Half of data above, half below.</w:t>
+      </w:r>
+    </w:p>
+    <w:p>
+      <w:pPr>
+        <w:pStyle w:val="ListParagraph"/>
+        <w:numPr>
+          <w:ilvl w:val="1"/>
+          <w:numId w:val="7"/>
+        </w:numPr>
+        <w:spacing w:line="240" w:lineRule="auto"/>
+      </w:pPr>
+      <w:r>
+        <w:t xml:space="preserve">Whiskers show minimum and maximum value that aren’t considered outliers </w:t>
+      </w:r>
+    </w:p>
+    <w:p>
+      <w:pPr>
+        <w:pStyle w:val="ListParagraph"/>
+        <w:numPr>
+          <w:ilvl w:val="2"/>
+          <w:numId w:val="7"/>
+        </w:numPr>
+        <w:spacing w:line="240" w:lineRule="auto"/>
+      </w:pPr>
+      <w:r>
+        <w:t>Minimum: Q1 - 1.5*IQR</w:t>
+      </w:r>
+    </w:p>
+    <w:p>
+      <w:pPr>
+        <w:pStyle w:val="ListParagraph"/>
+        <w:numPr>
+          <w:ilvl w:val="2"/>
+          <w:numId w:val="7"/>
+        </w:numPr>
+        <w:spacing w:line="240" w:lineRule="auto"/>
+      </w:pPr>
+      <w:r>
+        <w:t>Max: Q3 + 1.5*IQR</w:t>
+      </w:r>
+    </w:p>
+    <w:p>
+      <w:pPr>
+        <w:pStyle w:val="ListParagraph"/>
+        <w:numPr>
+          <w:ilvl w:val="1"/>
+          <w:numId w:val="7"/>
+        </w:numPr>
+        <w:spacing w:line="240" w:lineRule="auto"/>
+      </w:pPr>
+      <w:r>
+        <w:t xml:space="preserve">Dots are outliers, beyond the max or min values </w:t>
       </w:r>
     </w:p>
     <w:p>
@@ -399,12 +508,12 @@
         <w:pStyle w:val="ListParagraph"/>
         <w:numPr>
           <w:ilvl w:val="0"/>
-          <w:numId w:val="6"/>
-        </w:numPr>
-        <w:spacing w:line="240" w:lineRule="auto"/>
-      </w:pPr>
-      <w:r>
-        <w:t>More production in the evening and morning than daytime</w:t>
+          <w:numId w:val="7"/>
+        </w:numPr>
+        <w:spacing w:line="240" w:lineRule="auto"/>
+      </w:pPr>
+      <w:r>
+        <w:t xml:space="preserve">Large IQR shows that there is a large standard deviation in MWh production per hour across all the years.  This could be because of the large growth in solar power production in the years in our data set </w:t>
       </w:r>
     </w:p>
     <w:p>
@@ -412,33 +521,12 @@
         <w:pStyle w:val="ListParagraph"/>
         <w:numPr>
           <w:ilvl w:val="0"/>
-          <w:numId w:val="6"/>
-        </w:numPr>
-        <w:spacing w:line="240" w:lineRule="auto"/>
-      </w:pPr>
-      <w:r>
-        <w:t>Some seasonal fluctuation to increased values during the warmer months as well</w:t>
-      </w:r>
-    </w:p>
-    <w:p>
-      <w:pPr>
-        <w:pStyle w:val="ListParagraph"/>
-        <w:numPr>
-          <w:ilvl w:val="1"/>
-          <w:numId w:val="6"/>
-        </w:numPr>
-        <w:spacing w:line="240" w:lineRule="auto"/>
-      </w:pPr>
-      <w:r>
-        <w:t xml:space="preserve">Could be because of most solar power coming from near the ocean areas where wind is </w:t>
-      </w:r>
-      <w:proofErr w:type="gramStart"/>
-      <w:r>
-        <w:t>effected</w:t>
-      </w:r>
-      <w:proofErr w:type="gramEnd"/>
-      <w:r>
-        <w:t xml:space="preserve"> by warming and cooling effect of the land next to the ocean on a daily cycle </w:t>
+          <w:numId w:val="7"/>
+        </w:numPr>
+        <w:spacing w:line="240" w:lineRule="auto"/>
+      </w:pPr>
+      <w:r>
+        <w:t>Expected increase in solar power production during daytime hours</w:t>
       </w:r>
     </w:p>
     <w:p>
@@ -470,174 +558,6 @@
         <w:t>:</w:t>
       </w:r>
       <w:r>
-        <w:t xml:space="preserve"> Solar Daily Box Plot</w:t>
-      </w:r>
-    </w:p>
-    <w:p>
-      <w:pPr>
-        <w:pStyle w:val="ListParagraph"/>
-        <w:numPr>
-          <w:ilvl w:val="0"/>
-          <w:numId w:val="7"/>
-        </w:numPr>
-        <w:spacing w:line="240" w:lineRule="auto"/>
-      </w:pPr>
-      <w:r>
-        <w:t>Box plot</w:t>
-      </w:r>
-    </w:p>
-    <w:p>
-      <w:pPr>
-        <w:pStyle w:val="ListParagraph"/>
-        <w:numPr>
-          <w:ilvl w:val="1"/>
-          <w:numId w:val="7"/>
-        </w:numPr>
-        <w:spacing w:line="240" w:lineRule="auto"/>
-      </w:pPr>
-      <w:r>
-        <w:t>Colored portion shows Interquartile Range (25</w:t>
-      </w:r>
-      <w:r>
-        <w:rPr>
-          <w:vertAlign w:val="superscript"/>
-        </w:rPr>
-        <w:t>th</w:t>
-      </w:r>
-      <w:r>
-        <w:t xml:space="preserve"> percentile to 75</w:t>
-      </w:r>
-      <w:r>
-        <w:rPr>
-          <w:vertAlign w:val="superscript"/>
-        </w:rPr>
-        <w:t>th</w:t>
-      </w:r>
-      <w:r>
-        <w:t xml:space="preserve"> percentile). 50% of data is here </w:t>
-      </w:r>
-    </w:p>
-    <w:p>
-      <w:pPr>
-        <w:pStyle w:val="ListParagraph"/>
-        <w:numPr>
-          <w:ilvl w:val="1"/>
-          <w:numId w:val="7"/>
-        </w:numPr>
-        <w:spacing w:line="240" w:lineRule="auto"/>
-      </w:pPr>
-      <w:r>
-        <w:t>Middle line is median of data.  Half of data above, half below.</w:t>
-      </w:r>
-    </w:p>
-    <w:p>
-      <w:pPr>
-        <w:pStyle w:val="ListParagraph"/>
-        <w:numPr>
-          <w:ilvl w:val="1"/>
-          <w:numId w:val="7"/>
-        </w:numPr>
-        <w:spacing w:line="240" w:lineRule="auto"/>
-      </w:pPr>
-      <w:r>
-        <w:t xml:space="preserve">Whiskers show minimum and maximum value that aren’t considered outliers </w:t>
-      </w:r>
-    </w:p>
-    <w:p>
-      <w:pPr>
-        <w:pStyle w:val="ListParagraph"/>
-        <w:numPr>
-          <w:ilvl w:val="2"/>
-          <w:numId w:val="7"/>
-        </w:numPr>
-        <w:spacing w:line="240" w:lineRule="auto"/>
-      </w:pPr>
-      <w:r>
-        <w:t>Minimum: Q1 - 1.5*IQR</w:t>
-      </w:r>
-    </w:p>
-    <w:p>
-      <w:pPr>
-        <w:pStyle w:val="ListParagraph"/>
-        <w:numPr>
-          <w:ilvl w:val="2"/>
-          <w:numId w:val="7"/>
-        </w:numPr>
-        <w:spacing w:line="240" w:lineRule="auto"/>
-      </w:pPr>
-      <w:r>
-        <w:t>Max: Q3 + 1.5*IQR</w:t>
-      </w:r>
-    </w:p>
-    <w:p>
-      <w:pPr>
-        <w:pStyle w:val="ListParagraph"/>
-        <w:numPr>
-          <w:ilvl w:val="1"/>
-          <w:numId w:val="7"/>
-        </w:numPr>
-        <w:spacing w:line="240" w:lineRule="auto"/>
-      </w:pPr>
-      <w:r>
-        <w:t xml:space="preserve">Dots are outliers, beyond the max or min values </w:t>
-      </w:r>
-    </w:p>
-    <w:p>
-      <w:pPr>
-        <w:pStyle w:val="ListParagraph"/>
-        <w:numPr>
-          <w:ilvl w:val="0"/>
-          <w:numId w:val="7"/>
-        </w:numPr>
-        <w:spacing w:line="240" w:lineRule="auto"/>
-      </w:pPr>
-      <w:r>
-        <w:t xml:space="preserve">Large IQR shows that there is a large standard deviation in MWh production per hour across all the years.  This could be because of the large growth in solar power production in the years in our data set </w:t>
-      </w:r>
-    </w:p>
-    <w:p>
-      <w:pPr>
-        <w:pStyle w:val="ListParagraph"/>
-        <w:numPr>
-          <w:ilvl w:val="0"/>
-          <w:numId w:val="7"/>
-        </w:numPr>
-        <w:spacing w:line="240" w:lineRule="auto"/>
-      </w:pPr>
-      <w:r>
-        <w:lastRenderedPageBreak/>
-        <w:t>Expected increase in solar power production during daytime hours</w:t>
-      </w:r>
-    </w:p>
-    <w:p>
-      <w:pPr>
-        <w:spacing w:line="240" w:lineRule="auto"/>
-      </w:pPr>
-      <w:r>
-        <w:rPr>
-          <w:b/>
-          <w:bCs/>
-          <w:u w:val="single"/>
-        </w:rPr>
-        <w:t xml:space="preserve">Slide </w:t>
-      </w:r>
-      <w:r>
-        <w:rPr>
-          <w:b/>
-          <w:bCs/>
-          <w:u w:val="single"/>
-        </w:rPr>
-        <w:t>10</w:t>
-      </w:r>
-      <w:r>
-        <w:rPr>
-          <w:b/>
-          <w:bCs/>
-          <w:u w:val="single"/>
-        </w:rPr>
-        <w:t>:</w:t>
-      </w:r>
-      <w:r>
         <w:t xml:space="preserve"> Wind Daily production Box Plot</w:t>
       </w:r>
     </w:p>
@@ -677,6 +597,7 @@
         <w:spacing w:line="240" w:lineRule="auto"/>
       </w:pPr>
       <w:r>
+        <w:lastRenderedPageBreak/>
         <w:t xml:space="preserve">Relatively large IQR and min/max values and therefore standard deviation in wind production too, since it has less growth than solar, as demonstrated in the 2012 vs 2017 scatter plots, this shows wind has more fluctuation per hour and may be a less reliable renewable source than solar    </w:t>
       </w:r>
     </w:p>
@@ -1752,6 +1673,7 @@
     <w:lsdException w:name="HTML Sample" w:semiHidden="1" w:unhideWhenUsed="1"/>
     <w:lsdException w:name="HTML Typewriter" w:semiHidden="1" w:unhideWhenUsed="1"/>
     <w:lsdException w:name="HTML Variable" w:semiHidden="1" w:unhideWhenUsed="1"/>
+    <w:lsdException w:name="Normal Table" w:semiHidden="1" w:unhideWhenUsed="1"/>
     <w:lsdException w:name="annotation subject" w:semiHidden="1" w:unhideWhenUsed="1"/>
     <w:lsdException w:name="No List" w:semiHidden="1" w:unhideWhenUsed="1"/>
     <w:lsdException w:name="Outline List 1" w:semiHidden="1" w:unhideWhenUsed="1"/>
@@ -1798,8 +1720,10 @@
     <w:lsdException w:name="Table Subtle 2" w:semiHidden="1" w:unhideWhenUsed="1"/>
     <w:lsdException w:name="Table Web 1" w:semiHidden="1" w:unhideWhenUsed="1"/>
     <w:lsdException w:name="Table Web 2" w:semiHidden="1" w:unhideWhenUsed="1"/>
+    <w:lsdException w:name="Table Web 3" w:semiHidden="1" w:unhideWhenUsed="1"/>
     <w:lsdException w:name="Balloon Text" w:semiHidden="1" w:unhideWhenUsed="1"/>
     <w:lsdException w:name="Table Grid" w:uiPriority="39"/>
+    <w:lsdException w:name="Table Theme" w:semiHidden="1" w:unhideWhenUsed="1"/>
     <w:lsdException w:name="Placeholder Text" w:semiHidden="1"/>
     <w:lsdException w:name="No Spacing" w:uiPriority="1" w:qFormat="1"/>
     <w:lsdException w:name="Light Shading" w:uiPriority="60"/>

</xml_diff>